<commit_message>
skills section is updated
</commit_message>
<xml_diff>
--- a/web/template/files/fdanismaz.01.2017.docx
+++ b/web/template/files/fdanismaz.01.2017.docx
@@ -357,10 +357,7 @@
               <w:t xml:space="preserve"> jQuery, </w:t>
             </w:r>
             <w:r>
-              <w:t>Node.js,</w:t>
-            </w:r>
-            <w:r>
-              <w:t xml:space="preserve"> </w:t>
+              <w:t xml:space="preserve">Node.js, </w:t>
             </w:r>
             <w:proofErr w:type="spellStart"/>
             <w:r>
@@ -376,13 +373,7 @@
             </w:r>
             <w:proofErr w:type="spellEnd"/>
             <w:r>
-              <w:t>, AngularJS 2,</w:t>
-            </w:r>
-            <w:r>
-              <w:t xml:space="preserve"> </w:t>
-            </w:r>
-            <w:r>
-              <w:t>Spring, Spring-</w:t>
+              <w:t>, AngularJS 2, Spring, Spring-</w:t>
             </w:r>
             <w:proofErr w:type="spellStart"/>
             <w:r>
@@ -390,10 +381,7 @@
             </w:r>
             <w:proofErr w:type="spellEnd"/>
             <w:r>
-              <w:t>, JSF, JSP,</w:t>
-            </w:r>
-            <w:r>
-              <w:t xml:space="preserve"> </w:t>
+              <w:t xml:space="preserve">, JSF, JSP, </w:t>
             </w:r>
             <w:r>
               <w:t xml:space="preserve">CSS, bootstrap 3, LESS, </w:t>
@@ -402,7 +390,10 @@
               <w:t>Silverlight, WCF</w:t>
             </w:r>
             <w:r>
-              <w:t xml:space="preserve">, Django, Django REST Framework,  </w:t>
+              <w:t xml:space="preserve">, Django, Django </w:t>
+            </w:r>
+            <w:r>
+              <w:t xml:space="preserve">REST Framework,  </w:t>
             </w:r>
             <w:proofErr w:type="spellStart"/>
             <w:r>
@@ -410,7 +401,7 @@
             </w:r>
             <w:proofErr w:type="spellEnd"/>
             <w:r>
-              <w:t>, babel,</w:t>
+              <w:t>, babel</w:t>
             </w:r>
           </w:p>
           <w:p>
@@ -471,6 +462,17 @@
           <w:p>
             <w:r>
               <w:t>C# Console, WinForms, WPF, Windows Background Service Application Development</w:t>
+            </w:r>
+            <w:r>
+              <w:t xml:space="preserve">, </w:t>
+            </w:r>
+            <w:proofErr w:type="spellStart"/>
+            <w:r>
+              <w:t>Qt</w:t>
+            </w:r>
+            <w:proofErr w:type="spellEnd"/>
+            <w:r>
+              <w:t xml:space="preserve"> Framework</w:t>
             </w:r>
           </w:p>
           <w:p/>
@@ -542,8 +544,6 @@
             <w:r>
               <w:t xml:space="preserve">PostgreSQL, </w:t>
             </w:r>
-            <w:bookmarkStart w:id="0" w:name="_GoBack"/>
-            <w:bookmarkEnd w:id="0"/>
             <w:r>
               <w:t xml:space="preserve">Neo4j, </w:t>
             </w:r>
@@ -571,10 +571,7 @@
           </w:p>
           <w:p>
             <w:r>
-              <w:t>Microsoft</w:t>
-            </w:r>
-            <w:r>
-              <w:t xml:space="preserve"> TFS, </w:t>
+              <w:t xml:space="preserve">Microsoft TFS, </w:t>
             </w:r>
             <w:proofErr w:type="spellStart"/>
             <w:r>
@@ -938,7 +935,10 @@
               </w:numPr>
             </w:pPr>
             <w:r>
-              <w:t>Design and Implementation of infrastructure for simulation plugin and lead the software team to use the framework</w:t>
+              <w:t>Design and i</w:t>
+            </w:r>
+            <w:r>
+              <w:t>mplementation of infrastructure for simulation plugin and lead the software team to use the framework</w:t>
             </w:r>
           </w:p>
           <w:p/>
@@ -1060,7 +1060,15 @@
               </w:numPr>
             </w:pPr>
             <w:r>
-              <w:t>Implementation of system maintenance software for vertical wind tunnel (which a training platform for paratroopers)</w:t>
+              <w:t>Implementation of system maintenance software for vertical wind tunnel (which</w:t>
+            </w:r>
+            <w:r>
+              <w:t xml:space="preserve"> is</w:t>
+            </w:r>
+            <w:bookmarkStart w:id="0" w:name="_GoBack"/>
+            <w:bookmarkEnd w:id="0"/>
+            <w:r>
+              <w:t xml:space="preserve"> a training platform for paratroopers)</w:t>
             </w:r>
           </w:p>
           <w:p>

</xml_diff>